<commit_message>
Setup Gulp task runner (to replace Grunt tasks, eventually) and added following tasks:    - find references for 'md-svg-icon' in html files and get the equivalent svg code from angular-material-icons and publish gui-icons.svg    - update list of imported javascript logic files and test files in jasmine/SpecRunner.html    - update dependencies and devDependencies packages to latest versions in package.json    - copy javascript vendor updated npm packages from /node_modules to /app/script    - watch changes to sources files and live update to the browser via browser-sync. Setup Karma for continuous unit testing in the command line. Setup Jasmine standalone for continuous unit testing in the browser. Wrote Jasmine specs for some controllers and services. Setup Travis-CI for auto running tests on this git repository whenever there is a code commit.
</commit_message>
<xml_diff>
--- a/app/data/brd-template.docx
+++ b/app/data/brd-template.docx
@@ -960,6 +960,7 @@
         </w:placeholder>
         <w:text/>
       </w:sdtPr>
+      <w:sdtEndPr/>
       <w:sdtContent>
         <w:p>
           <w:pPr>
@@ -1010,6 +1011,7 @@
           </w:placeholder>
           <w:text/>
         </w:sdtPr>
+        <w:sdtEndPr/>
         <w:sdtContent>
           <w:r>
             <w:t>{Total}</w:t>
@@ -1020,18 +1022,13 @@
         <w:t xml:space="preserve"> </w:t>
       </w:r>
       <w:r>
-        <w:t>b</w:t>
-      </w:r>
-      <w:bookmarkStart w:id="1" w:name="_GoBack"/>
-      <w:bookmarkEnd w:id="1"/>
-      <w:r>
-        <w:t>ands</w:t>
+        <w:t>bands</w:t>
       </w:r>
       <w:r>
         <w:t>.</w:t>
       </w:r>
     </w:p>
-    <w:bookmarkStart w:id="2" w:name="_Toc444583677" w:displacedByCustomXml="next"/>
+    <w:bookmarkStart w:id="1" w:name="_Toc444583677" w:displacedByCustomXml="next"/>
     <w:sdt>
       <w:sdtPr>
         <w:rPr>
@@ -1062,7 +1059,7 @@
           </w:sdtPr>
           <w:sdtEndPr/>
           <w:sdtContent>
-            <w:bookmarkEnd w:id="2" w:displacedByCustomXml="prev"/>
+            <w:bookmarkEnd w:id="1" w:displacedByCustomXml="prev"/>
             <w:p>
               <w:pPr>
                 <w:pStyle w:val="Heading1"/>
@@ -1231,7 +1228,7 @@
                 <w:pPr>
                   <w:pStyle w:val="PropertiesHeader"/>
                 </w:pPr>
-                <w:bookmarkStart w:id="3" w:name="TableS_S_D__Data_Add_ons"/>
+                <w:bookmarkStart w:id="2" w:name="TableS_S_D__Data_Add_ons"/>
               </w:p>
             </w:tc>
             <w:tc>
@@ -1325,7 +1322,7 @@
                     <w:noProof/>
                   </w:rPr>
                   <w:drawing>
-                    <wp:inline distT="0" distB="0" distL="0" distR="0" wp14:anchorId="67DA197F" wp14:editId="3511001E">
+                    <wp:inline distT="0" distB="0" distL="0" distR="0" wp14:anchorId="51573867" wp14:editId="1A1BAD8C">
                       <wp:extent cx="251460" cy="167640"/>
                       <wp:effectExtent l="0" t="0" r="0" b="3810"/>
                       <wp:docPr id="2" name="Picture 2"/>
@@ -1480,7 +1477,7 @@
                     <w:noProof/>
                   </w:rPr>
                   <w:drawing>
-                    <wp:inline distT="0" distB="0" distL="0" distR="0" wp14:anchorId="683E56B6" wp14:editId="3A917FD3">
+                    <wp:inline distT="0" distB="0" distL="0" distR="0" wp14:anchorId="32DD9D71" wp14:editId="7AEDB9C2">
                       <wp:extent cx="167640" cy="167640"/>
                       <wp:effectExtent l="0" t="0" r="3810" b="3810"/>
                       <wp:docPr id="6" name="Picture 6"/>
@@ -1635,7 +1632,7 @@
                     <w:noProof/>
                   </w:rPr>
                   <w:drawing>
-                    <wp:inline distT="0" distB="0" distL="0" distR="0" wp14:anchorId="7AE19738" wp14:editId="3B7329D1">
+                    <wp:inline distT="0" distB="0" distL="0" distR="0" wp14:anchorId="0CFC5325" wp14:editId="470E7C19">
                       <wp:extent cx="215537" cy="167640"/>
                       <wp:effectExtent l="0" t="0" r="0" b="3810"/>
                       <wp:docPr id="7" name="Picture 7"/>
@@ -1764,7 +1761,7 @@
             </w:tc>
           </w:tr>
         </w:tbl>
-        <w:bookmarkEnd w:id="3"/>
+        <w:bookmarkEnd w:id="2"/>
         <w:p>
           <w:pPr>
             <w:pStyle w:val="Heading2"/>
@@ -1783,8 +1780,8 @@
             <w:rPr>
               <w:rStyle w:val="RuleName"/>
             </w:rPr>
-            <w:alias w:val="Features"/>
-            <w:tag w:val="Features"/>
+            <w:alias w:val="Rules"/>
+            <w:tag w:val="Rules"/>
             <w:id w:val="-336152404"/>
             <w:placeholder>
               <w:docPart w:val="DefaultPlaceholder_1081868577"/>
@@ -1813,133 +1810,224 @@
                   <w:rFonts w:ascii="Segoe UI" w:hAnsi="Segoe UI" w:cs="Segoe UI"/>
                 </w:rPr>
               </w:pPr>
+              <w:sdt>
+                <w:sdtPr>
+                  <w:rPr>
+                    <w:rStyle w:val="RuleName"/>
+                  </w:rPr>
+                  <w:alias w:val="name"/>
+                  <w:tag w:val="name"/>
+                  <w:id w:val="914754668"/>
+                  <w:placeholder>
+                    <w:docPart w:val="DefaultPlaceholder_1081868574"/>
+                  </w:placeholder>
+                  <w:text/>
+                </w:sdtPr>
+                <w:sdtEndPr>
+                  <w:rPr>
+                    <w:rStyle w:val="RuleName"/>
+                  </w:rPr>
+                </w:sdtEndPr>
+                <w:sdtContent>
+                  <w:r>
+                    <w:rPr>
+                      <w:rStyle w:val="RuleName"/>
+                    </w:rPr>
+                    <w:t>{Feature Name}</w:t>
+                  </w:r>
+                </w:sdtContent>
+              </w:sdt>
               <w:r>
                 <w:rPr>
                   <w:rStyle w:val="RuleName"/>
                 </w:rPr>
-                <w:t>Add-on:</w:t>
-              </w:r>
-            </w:p>
-            <w:p>
-              <w:pPr>
-                <w:pStyle w:val="ListParagraph"/>
-                <w:numPr>
-                  <w:ilvl w:val="1"/>
-                  <w:numId w:val="4"/>
-                </w:numPr>
-              </w:pPr>
-              <w:r>
-                <w:t xml:space="preserve">1st </w:t>
-              </w:r>
-              <w:r>
-                <w:rPr>
-                  <w:rStyle w:val="RuleAttribute"/>
-                </w:rPr>
-                <w:t>Add-on Name</w:t>
-              </w:r>
-              <w:r>
-                <w:rPr>
-                  <w:rStyle w:val="RuleAttribute"/>
-                </w:rPr>
-                <w:fldChar w:fldCharType="begin"/>
-              </w:r>
-              <w:r>
-                <w:instrText xml:space="preserve"> XE "Add-on Name:Add-on rule" </w:instrText>
-              </w:r>
-              <w:r>
-                <w:rPr>
-                  <w:rStyle w:val="RuleAttribute"/>
-                </w:rPr>
-                <w:fldChar w:fldCharType="end"/>
-              </w:r>
-              <w:r>
-                <w:t xml:space="preserve"> is </w:t>
+                <w:t xml:space="preserve"> </w:t>
               </w:r>
               <w:sdt>
                 <w:sdtPr>
-                  <w:alias w:val="Add-on Name"/>
-                  <w:tag w:val="Add-on"/>
-                  <w:id w:val="447902720"/>
+                  <w:rPr>
+                    <w:rStyle w:val="RuleName"/>
+                    <w:rFonts w:ascii="Segoe UI Light" w:hAnsi="Segoe UI Light" w:cs="Segoe UI Light"/>
+                  </w:rPr>
+                  <w:alias w:val="kind"/>
+                  <w:tag w:val="kind"/>
+                  <w:id w:val="42639971"/>
                   <w:placeholder>
-                    <w:docPart w:val="8E1A4B488914428B845966BB0865777F"/>
+                    <w:docPart w:val="DefaultPlaceholder_1081868574"/>
                   </w:placeholder>
+                  <w:text/>
                 </w:sdtPr>
-                <w:sdtEndPr/>
+                <w:sdtEndPr>
+                  <w:rPr>
+                    <w:rStyle w:val="RuleName"/>
+                  </w:rPr>
+                </w:sdtEndPr>
                 <w:sdtContent>
                   <w:r>
                     <w:rPr>
-                      <w:rStyle w:val="RuleValue"/>
+                      <w:rStyle w:val="RuleName"/>
+                      <w:rFonts w:ascii="Segoe UI Light" w:hAnsi="Segoe UI Light" w:cs="Segoe UI Light"/>
                     </w:rPr>
-                    <w:t>SSD 12 GB</w:t>
+                    <w:t>{Feature Kind}</w:t>
                   </w:r>
                 </w:sdtContent>
               </w:sdt>
               <w:r>
-                <w:t xml:space="preserve">. 2nd </w:t>
-              </w:r>
-              <w:r>
                 <w:rPr>
-                  <w:rStyle w:val="RuleAttribute"/>
+                  <w:rStyle w:val="RuleName"/>
                 </w:rPr>
-                <w:t>Add-on Name</w:t>
-              </w:r>
-              <w:r>
-                <w:t xml:space="preserve"> is </w:t>
-              </w:r>
-              <w:sdt>
-                <w:sdtPr>
-                  <w:alias w:val="Add-on Name"/>
-                  <w:tag w:val="Add-on"/>
-                  <w:id w:val="-1088234390"/>
-                  <w:placeholder>
-                    <w:docPart w:val="AF5DBD29AEA548EDA25BD764BC498FD7"/>
-                  </w:placeholder>
-                </w:sdtPr>
-                <w:sdtEndPr/>
-                <w:sdtContent>
-                  <w:r>
-                    <w:rPr>
-                      <w:rStyle w:val="RuleValue"/>
-                    </w:rPr>
-                    <w:t>SSD 20 GB</w:t>
-                  </w:r>
-                </w:sdtContent>
-              </w:sdt>
-              <w:r>
-                <w:t xml:space="preserve">. 3rd </w:t>
-              </w:r>
-              <w:r>
-                <w:rPr>
-                  <w:rStyle w:val="RuleAttribute"/>
-                </w:rPr>
-                <w:t>Add-on Name</w:t>
-              </w:r>
-              <w:r>
-                <w:t xml:space="preserve"> is </w:t>
-              </w:r>
-              <w:sdt>
-                <w:sdtPr>
-                  <w:alias w:val="Add-on Name"/>
-                  <w:tag w:val="Add-on"/>
-                  <w:id w:val="-1651518331"/>
-                  <w:placeholder>
-                    <w:docPart w:val="2B477799F49E4BD6B46D0A2CC92EE975"/>
-                  </w:placeholder>
-                </w:sdtPr>
-                <w:sdtEndPr/>
-                <w:sdtContent>
-                  <w:r>
-                    <w:rPr>
-                      <w:rStyle w:val="RuleValue"/>
-                    </w:rPr>
-                    <w:t>SSD 100 GB</w:t>
-                  </w:r>
-                </w:sdtContent>
-              </w:sdt>
-              <w:r>
-                <w:t>.</w:t>
+                <w:t>:</w:t>
               </w:r>
             </w:p>
+            <w:sdt>
+              <w:sdtPr>
+                <w:alias w:val="Subrules"/>
+                <w:tag w:val="Subrules"/>
+                <w:id w:val="-1689359504"/>
+                <w:placeholder>
+                  <w:docPart w:val="DefaultPlaceholder_1081868577"/>
+                </w:placeholder>
+                <w:docPartList>
+                  <w:docPartGallery w:val="Quick Parts"/>
+                </w:docPartList>
+              </w:sdtPr>
+              <w:sdtEndPr/>
+              <w:sdtContent>
+                <w:p>
+                  <w:pPr>
+                    <w:pStyle w:val="ListParagraph"/>
+                    <w:numPr>
+                      <w:ilvl w:val="1"/>
+                      <w:numId w:val="4"/>
+                    </w:numPr>
+                  </w:pPr>
+                  <w:sdt>
+                    <w:sdtPr>
+                      <w:alias w:val="Flavors"/>
+                      <w:tag w:val="Flavors"/>
+                      <w:id w:val="1587958075"/>
+                      <w:placeholder>
+                        <w:docPart w:val="DefaultPlaceholder_1081868577"/>
+                      </w:placeholder>
+                      <w:docPartList>
+                        <w:docPartGallery w:val="Quick Parts"/>
+                      </w:docPartList>
+                    </w:sdtPr>
+                    <w:sdtEndPr/>
+                    <w:sdtContent>
+                      <w:sdt>
+                        <w:sdtPr>
+                          <w:rPr>
+                            <w:rStyle w:val="RuleAttribute"/>
+                          </w:rPr>
+                          <w:alias w:val="attribute"/>
+                          <w:tag w:val="attribute"/>
+                          <w:id w:val="1486280139"/>
+                          <w:placeholder>
+                            <w:docPart w:val="DefaultPlaceholder_1081868574"/>
+                          </w:placeholder>
+                          <w:text/>
+                        </w:sdtPr>
+                        <w:sdtEndPr>
+                          <w:rPr>
+                            <w:rStyle w:val="RuleAttribute"/>
+                          </w:rPr>
+                        </w:sdtEndPr>
+                        <w:sdtContent>
+                          <w:r>
+                            <w:rPr>
+                              <w:rStyle w:val="RuleAttribute"/>
+                            </w:rPr>
+                            <w:t>{Attribute}</w:t>
+                          </w:r>
+                        </w:sdtContent>
+                      </w:sdt>
+                      <w:r>
+                        <w:rPr>
+                          <w:rStyle w:val="RuleAttribute"/>
+                        </w:rPr>
+                        <w:t xml:space="preserve"> </w:t>
+                      </w:r>
+                      <w:r>
+                        <w:rPr>
+                          <w:rStyle w:val="RuleAttribute"/>
+                        </w:rPr>
+                        <w:t xml:space="preserve">for </w:t>
+                      </w:r>
+                      <w:sdt>
+                        <w:sdtPr>
+                          <w:rPr>
+                            <w:rStyle w:val="RuleFlavors"/>
+                          </w:rPr>
+                          <w:alias w:val="flavor"/>
+                          <w:tag w:val="flavor"/>
+                          <w:id w:val="-1214348066"/>
+                          <w:placeholder>
+                            <w:docPart w:val="DefaultPlaceholder_1081868574"/>
+                          </w:placeholder>
+                          <w:text/>
+                        </w:sdtPr>
+                        <w:sdtEndPr>
+                          <w:rPr>
+                            <w:rStyle w:val="RuleFlavors"/>
+                          </w:rPr>
+                        </w:sdtEndPr>
+                        <w:sdtContent>
+                          <w:r>
+                            <w:rPr>
+                              <w:rStyle w:val="RuleFlavors"/>
+                            </w:rPr>
+                            <w:t>{Flavor}</w:t>
+                          </w:r>
+                        </w:sdtContent>
+                      </w:sdt>
+                      <w:r>
+                        <w:t xml:space="preserve"> is</w:t>
+                      </w:r>
+                      <w:r>
+                        <w:t xml:space="preserve"> </w:t>
+                      </w:r>
+                      <w:sdt>
+                        <w:sdtPr>
+                          <w:rPr>
+                            <w:rStyle w:val="RuleValue"/>
+                          </w:rPr>
+                          <w:alias w:val="value"/>
+                          <w:tag w:val="value"/>
+                          <w:id w:val="-1022006305"/>
+                          <w:placeholder>
+                            <w:docPart w:val="DefaultPlaceholder_1081868574"/>
+                          </w:placeholder>
+                          <w:text/>
+                        </w:sdtPr>
+                        <w:sdtEndPr>
+                          <w:rPr>
+                            <w:rStyle w:val="RuleValue"/>
+                          </w:rPr>
+                        </w:sdtEndPr>
+                        <w:sdtContent>
+                          <w:r>
+                            <w:rPr>
+                              <w:rStyle w:val="RuleValue"/>
+                            </w:rPr>
+                            <w:t>{Value}</w:t>
+                          </w:r>
+                        </w:sdtContent>
+                      </w:sdt>
+                      <w:r>
+                        <w:t>.</w:t>
+                      </w:r>
+                      <w:r>
+                        <w:t xml:space="preserve"> </w:t>
+                      </w:r>
+                    </w:sdtContent>
+                  </w:sdt>
+                  <w:r>
+                    <w:t xml:space="preserve"> </w:t>
+                  </w:r>
+                </w:p>
+              </w:sdtContent>
+            </w:sdt>
           </w:sdtContent>
         </w:sdt>
         <w:p/>
@@ -1953,199 +2041,147 @@
           <w:numId w:val="3"/>
         </w:numPr>
       </w:pPr>
-      <w:bookmarkStart w:id="4" w:name="_Toc444583678"/>
+      <w:bookmarkStart w:id="3" w:name="_Toc444583678"/>
       <w:r>
         <w:lastRenderedPageBreak/>
         <w:t>Definitions</w:t>
       </w:r>
-      <w:bookmarkEnd w:id="4"/>
+      <w:bookmarkEnd w:id="3"/>
     </w:p>
     <w:p>
       <w:r>
         <w:t>Below are some definitions of the terms used in this document:</w:t>
       </w:r>
     </w:p>
-    <w:p>
-      <w:pPr>
-        <w:pStyle w:val="ListParagraph"/>
-        <w:numPr>
-          <w:ilvl w:val="0"/>
-          <w:numId w:val="6"/>
-        </w:numPr>
-        <w:rPr>
-          <w:rStyle w:val="DefinitionDescription"/>
-        </w:rPr>
-      </w:pPr>
-      <w:r>
+    <w:sdt>
+      <w:sdtPr>
         <w:rPr>
           <w:rStyle w:val="DefinitionName"/>
         </w:rPr>
-        <w:t>Add-on Name</w:t>
-      </w:r>
-      <w:r>
-        <w:rPr>
-          <w:rStyle w:val="DefinitionName"/>
-        </w:rPr>
-        <w:fldChar w:fldCharType="begin"/>
-      </w:r>
-      <w:r>
-        <w:rPr>
-          <w:rStyle w:val="DefinitionName"/>
-        </w:rPr>
-        <w:instrText xml:space="preserve"> XE "Add-on Name:Definition" </w:instrText>
-      </w:r>
-      <w:r>
-        <w:rPr>
-          <w:rStyle w:val="DefinitionName"/>
-        </w:rPr>
-        <w:fldChar w:fldCharType="end"/>
-      </w:r>
-      <w:r>
-        <w:rPr>
-          <w:rStyle w:val="DefinitionName"/>
-        </w:rPr>
-        <w:t>:</w:t>
-      </w:r>
-      <w:r>
-        <w:t xml:space="preserve"> </w:t>
-      </w:r>
-      <w:r>
+        <w:alias w:val="Definitions"/>
+        <w:tag w:val="Definitions"/>
+        <w:id w:val="-984005262"/>
+        <w:placeholder>
+          <w:docPart w:val="DefaultPlaceholder_1081868577"/>
+        </w:placeholder>
+        <w:docPartList>
+          <w:docPartGallery w:val="Quick Parts"/>
+        </w:docPartList>
+      </w:sdtPr>
+      <w:sdtEndPr>
         <w:rPr>
           <w:rStyle w:val="DefinitionDescription"/>
+          <w:rFonts w:ascii="Segoe UI" w:hAnsi="Segoe UI" w:cs="Segoe UI"/>
         </w:rPr>
-        <w:t>Add-on name must be a unique name that should not be repeated in any service. Add-on name should include flavor name so it is distinctively identifiable.</w:t>
-      </w:r>
-    </w:p>
+      </w:sdtEndPr>
+      <w:sdtContent>
+        <w:p>
+          <w:pPr>
+            <w:pStyle w:val="ListParagraph"/>
+            <w:numPr>
+              <w:ilvl w:val="0"/>
+              <w:numId w:val="6"/>
+            </w:numPr>
+            <w:rPr>
+              <w:rStyle w:val="DefinitionDescription"/>
+            </w:rPr>
+          </w:pPr>
+          <w:sdt>
+            <w:sdtPr>
+              <w:rPr>
+                <w:rStyle w:val="DefinitionName"/>
+              </w:rPr>
+              <w:alias w:val="term"/>
+              <w:tag w:val="term"/>
+              <w:id w:val="-181518010"/>
+              <w:placeholder>
+                <w:docPart w:val="DefaultPlaceholder_1081868574"/>
+              </w:placeholder>
+              <w:text/>
+            </w:sdtPr>
+            <w:sdtEndPr>
+              <w:rPr>
+                <w:rStyle w:val="DefinitionName"/>
+              </w:rPr>
+            </w:sdtEndPr>
+            <w:sdtContent>
+              <w:r>
+                <w:rPr>
+                  <w:rStyle w:val="DefinitionName"/>
+                </w:rPr>
+                <w:t>{Definition Term}</w:t>
+              </w:r>
+            </w:sdtContent>
+          </w:sdt>
+          <w:r>
+            <w:rPr>
+              <w:rStyle w:val="DefinitionName"/>
+            </w:rPr>
+            <w:fldChar w:fldCharType="begin"/>
+          </w:r>
+          <w:r>
+            <w:rPr>
+              <w:rStyle w:val="DefinitionName"/>
+            </w:rPr>
+            <w:instrText xml:space="preserve"> XE "Add-on Name:Definition" </w:instrText>
+          </w:r>
+          <w:r>
+            <w:rPr>
+              <w:rStyle w:val="DefinitionName"/>
+            </w:rPr>
+            <w:fldChar w:fldCharType="end"/>
+          </w:r>
+          <w:r>
+            <w:rPr>
+              <w:rStyle w:val="DefinitionName"/>
+            </w:rPr>
+            <w:t>:</w:t>
+          </w:r>
+          <w:r>
+            <w:t xml:space="preserve"> </w:t>
+          </w:r>
+          <w:sdt>
+            <w:sdtPr>
+              <w:rPr>
+                <w:rStyle w:val="DefinitionDescription"/>
+              </w:rPr>
+              <w:alias w:val="description"/>
+              <w:tag w:val="description"/>
+              <w:id w:val="-1536265492"/>
+              <w:placeholder>
+                <w:docPart w:val="DefaultPlaceholder_1081868574"/>
+              </w:placeholder>
+              <w:text/>
+            </w:sdtPr>
+            <w:sdtEndPr>
+              <w:rPr>
+                <w:rStyle w:val="DefinitionDescription"/>
+              </w:rPr>
+            </w:sdtEndPr>
+            <w:sdtContent>
+              <w:r>
+                <w:rPr>
+                  <w:rStyle w:val="DefinitionDescription"/>
+                </w:rPr>
+                <w:t>{Definition Description}</w:t>
+              </w:r>
+            </w:sdtContent>
+          </w:sdt>
+        </w:p>
+      </w:sdtContent>
+    </w:sdt>
     <w:p>
-      <w:pPr>
-        <w:pStyle w:val="Appendix"/>
-        <w:numPr>
-          <w:ilvl w:val="0"/>
-          <w:numId w:val="3"/>
-        </w:numPr>
-      </w:pPr>
-      <w:bookmarkStart w:id="5" w:name="_Toc444583679"/>
-      <w:r>
-        <w:lastRenderedPageBreak/>
-        <w:t>Index</w:t>
-      </w:r>
-      <w:bookmarkEnd w:id="5"/>
-    </w:p>
-    <w:p>
-      <w:pPr>
-        <w:rPr>
-          <w:noProof/>
-        </w:rPr>
-      </w:pPr>
-      <w:r>
-        <w:t>Index of the terms and their locations in the document:</w:t>
-      </w:r>
-      <w:r>
-        <w:fldChar w:fldCharType="begin"/>
-      </w:r>
-      <w:r>
-        <w:instrText xml:space="preserve"> INDEX \c "3" \z "1033"  </w:instrText>
-      </w:r>
-      <w:r>
-        <w:fldChar w:fldCharType="separate"/>
-      </w:r>
-    </w:p>
-    <w:p>
-      <w:pPr>
-        <w:rPr>
-          <w:noProof/>
-        </w:rPr>
-        <w:sectPr>
-          <w:headerReference w:type="even" r:id="rId11"/>
-          <w:headerReference w:type="default" r:id="rId12"/>
-          <w:footerReference w:type="even" r:id="rId13"/>
-          <w:footerReference w:type="default" r:id="rId14"/>
-          <w:headerReference w:type="first" r:id="rId15"/>
-          <w:footerReference w:type="first" r:id="rId16"/>
-          <w:pgSz w:w="11906" w:h="16838"/>
-          <w:pgMar w:top="1417" w:right="1417" w:bottom="1417" w:left="1417" w:header="708" w:footer="708" w:gutter="0"/>
-          <w:cols w:space="708"/>
-          <w:titlePg/>
-          <w:docGrid w:linePitch="360"/>
-        </w:sectPr>
-      </w:pPr>
-    </w:p>
-    <w:p>
-      <w:pPr>
-        <w:pStyle w:val="Index1"/>
-        <w:tabs>
-          <w:tab w:val="right" w:leader="dot" w:pos="2534"/>
-        </w:tabs>
-        <w:rPr>
-          <w:noProof/>
-        </w:rPr>
-      </w:pPr>
-      <w:r>
-        <w:rPr>
-          <w:noProof/>
-        </w:rPr>
-        <w:lastRenderedPageBreak/>
-        <w:t>Add-on Name</w:t>
-      </w:r>
-    </w:p>
-    <w:p>
-      <w:pPr>
-        <w:pStyle w:val="Index2"/>
-        <w:tabs>
-          <w:tab w:val="right" w:leader="dot" w:pos="2534"/>
-        </w:tabs>
-        <w:rPr>
-          <w:noProof/>
-        </w:rPr>
-      </w:pPr>
-      <w:r>
-        <w:rPr>
-          <w:noProof/>
-        </w:rPr>
-        <w:t>Add-on rule, 3</w:t>
-      </w:r>
-    </w:p>
-    <w:p>
-      <w:pPr>
-        <w:pStyle w:val="Index2"/>
-        <w:tabs>
-          <w:tab w:val="right" w:leader="dot" w:pos="2534"/>
-        </w:tabs>
-        <w:rPr>
-          <w:noProof/>
-        </w:rPr>
-      </w:pPr>
-      <w:r>
-        <w:rPr>
-          <w:noProof/>
-        </w:rPr>
-        <w:lastRenderedPageBreak/>
-        <w:t>Definition, 4</w:t>
-      </w:r>
-    </w:p>
-    <w:p>
-      <w:pPr>
-        <w:rPr>
-          <w:noProof/>
-        </w:rPr>
-        <w:sectPr>
-          <w:type w:val="continuous"/>
-          <w:pgSz w:w="11906" w:h="16838"/>
-          <w:pgMar w:top="1417" w:right="1417" w:bottom="1417" w:left="1417" w:header="708" w:footer="708" w:gutter="0"/>
-          <w:cols w:num="3" w:space="720"/>
-          <w:titlePg/>
-          <w:docGrid w:linePitch="360"/>
-        </w:sectPr>
-      </w:pPr>
-    </w:p>
-    <w:p>
-      <w:r>
-        <w:lastRenderedPageBreak/>
-        <w:fldChar w:fldCharType="end"/>
-      </w:r>
+      <w:bookmarkStart w:id="4" w:name="_GoBack"/>
+      <w:bookmarkEnd w:id="4"/>
     </w:p>
     <w:p/>
     <w:sectPr>
+      <w:headerReference w:type="even" r:id="rId11"/>
+      <w:headerReference w:type="default" r:id="rId12"/>
+      <w:footerReference w:type="even" r:id="rId13"/>
+      <w:footerReference w:type="default" r:id="rId14"/>
+      <w:headerReference w:type="first" r:id="rId15"/>
+      <w:footerReference w:type="first" r:id="rId16"/>
       <w:type w:val="continuous"/>
       <w:pgSz w:w="11906" w:h="16838"/>
       <w:pgMar w:top="1417" w:right="1417" w:bottom="1417" w:left="1417" w:header="708" w:footer="708" w:gutter="0"/>
@@ -2212,7 +2248,7 @@
       <w:rPr>
         <w:noProof/>
       </w:rPr>
-      <w:t>3</w:t>
+      <w:t>4</w:t>
     </w:r>
     <w:r>
       <w:fldChar w:fldCharType="end"/>
@@ -8520,63 +8556,6 @@
     </w:docPart>
     <w:docPart>
       <w:docPartPr>
-        <w:name w:val="8E1A4B488914428B845966BB0865777F"/>
-        <w:category>
-          <w:name w:val="General"/>
-          <w:gallery w:val="placeholder"/>
-        </w:category>
-        <w:types>
-          <w:type w:val="bbPlcHdr"/>
-        </w:types>
-        <w:behaviors>
-          <w:behavior w:val="content"/>
-        </w:behaviors>
-        <w:guid w:val="{E75BE4D5-2A55-43F5-84B5-95F8F3269E33}"/>
-      </w:docPartPr>
-      <w:docPartBody>
-        <w:p/>
-      </w:docPartBody>
-    </w:docPart>
-    <w:docPart>
-      <w:docPartPr>
-        <w:name w:val="AF5DBD29AEA548EDA25BD764BC498FD7"/>
-        <w:category>
-          <w:name w:val="General"/>
-          <w:gallery w:val="placeholder"/>
-        </w:category>
-        <w:types>
-          <w:type w:val="bbPlcHdr"/>
-        </w:types>
-        <w:behaviors>
-          <w:behavior w:val="content"/>
-        </w:behaviors>
-        <w:guid w:val="{793FB2D6-026E-462C-8A13-CD72B00CE904}"/>
-      </w:docPartPr>
-      <w:docPartBody>
-        <w:p/>
-      </w:docPartBody>
-    </w:docPart>
-    <w:docPart>
-      <w:docPartPr>
-        <w:name w:val="2B477799F49E4BD6B46D0A2CC92EE975"/>
-        <w:category>
-          <w:name w:val="General"/>
-          <w:gallery w:val="placeholder"/>
-        </w:category>
-        <w:types>
-          <w:type w:val="bbPlcHdr"/>
-        </w:types>
-        <w:behaviors>
-          <w:behavior w:val="content"/>
-        </w:behaviors>
-        <w:guid w:val="{44D4DEA1-1DC5-4259-8582-576147F4F6BD}"/>
-      </w:docPartPr>
-      <w:docPartBody>
-        <w:p/>
-      </w:docPartBody>
-    </w:docPart>
-    <w:docPart>
-      <w:docPartPr>
         <w:name w:val="DefaultPlaceholder_1081868577"/>
         <w:category>
           <w:name w:val="General"/>
@@ -8695,10 +8674,13 @@
   </w:compat>
   <w:rsids>
     <w:rsidRoot w:val="00CB6A25"/>
+    <w:rsid w:val="000021C4"/>
     <w:rsid w:val="000334BA"/>
     <w:rsid w:val="000F2D49"/>
     <w:rsid w:val="00183CDC"/>
+    <w:rsid w:val="003A44D7"/>
     <w:rsid w:val="003E0B64"/>
+    <w:rsid w:val="00493C45"/>
     <w:rsid w:val="004B648D"/>
     <w:rsid w:val="00704F94"/>
     <w:rsid w:val="007860F0"/>

</xml_diff>